<commit_message>
Scritta la parte sui noheaprealtimethread iniziata quella sugli eventi asincroni inserito un articolo in bibliografia
</commit_message>
<xml_diff>
--- a/SolarisNetBeansProjects/parti tesi/Bibliografia.docx
+++ b/SolarisNetBeansProjects/parti tesi/Bibliografia.docx
@@ -18,38 +18,21 @@
           <w:ilvl w:val="0"/>
           <w:numId w:val="1"/>
         </w:numPr>
-      </w:pPr>
-      <w:r>
-        <w:t xml:space="preserve">Java </w:t>
-      </w:r>
-      <w:proofErr w:type="spellStart"/>
-      <w:r>
-        <w:t>Real</w:t>
-      </w:r>
-      <w:proofErr w:type="spellEnd"/>
-      <w:r>
-        <w:t xml:space="preserve"> </w:t>
-      </w:r>
-      <w:proofErr w:type="spellStart"/>
-      <w:r>
-        <w:t>Time</w:t>
-      </w:r>
-      <w:proofErr w:type="spellEnd"/>
-      <w:r>
-        <w:t xml:space="preserve"> </w:t>
-      </w:r>
-      <w:proofErr w:type="spellStart"/>
-      <w:r>
-        <w:t>Specification</w:t>
-      </w:r>
-      <w:proofErr w:type="spellEnd"/>
-      <w:r>
-        <w:t xml:space="preserve"> – </w:t>
+        <w:rPr>
+          <w:lang w:val="en-US"/>
+        </w:rPr>
+      </w:pPr>
+      <w:r>
+        <w:rPr>
+          <w:lang w:val="en-US"/>
+        </w:rPr>
+        <w:t xml:space="preserve">Java Real Time Specification – </w:t>
       </w:r>
       <w:hyperlink r:id="rId5" w:history="1">
         <w:r>
           <w:rPr>
             <w:rStyle w:val="Collegamentoipertestuale"/>
+            <w:lang w:val="en-US"/>
           </w:rPr>
           <w:t>www.rtsj.org</w:t>
         </w:r>
@@ -62,35 +45,29 @@
           <w:ilvl w:val="0"/>
           <w:numId w:val="1"/>
         </w:numPr>
-      </w:pPr>
-      <w:r>
-        <w:t xml:space="preserve">O </w:t>
-      </w:r>
-      <w:proofErr w:type="spellStart"/>
-      <w:r>
-        <w:t>Reilly</w:t>
-      </w:r>
-      <w:proofErr w:type="spellEnd"/>
-      <w:r>
-        <w:t xml:space="preserve"> Media Real-Time Java: An </w:t>
-      </w:r>
-      <w:proofErr w:type="spellStart"/>
-      <w:r>
-        <w:t>introduction</w:t>
-      </w:r>
-      <w:proofErr w:type="spellEnd"/>
-      <w:r>
-        <w:t xml:space="preserve"> - </w:t>
+        <w:rPr>
+          <w:lang w:val="en-US"/>
+        </w:rPr>
+      </w:pPr>
+      <w:r>
+        <w:rPr>
+          <w:lang w:val="en-US"/>
+        </w:rPr>
+        <w:t xml:space="preserve">O Reilly Media Real-Time Java: An introduction - </w:t>
       </w:r>
       <w:hyperlink r:id="rId6" w:history="1">
         <w:r>
           <w:rPr>
             <w:rStyle w:val="Collegamentoipertestuale"/>
+            <w:lang w:val="en-US"/>
           </w:rPr>
           <w:t>http://onjava.com/pub/a/onjava/2006/05/10/real-time-java-introduction.html</w:t>
         </w:r>
       </w:hyperlink>
       <w:r>
+        <w:rPr>
+          <w:lang w:val="en-US"/>
+        </w:rPr>
         <w:t xml:space="preserve"> </w:t>
       </w:r>
     </w:p>
@@ -101,35 +78,21 @@
           <w:ilvl w:val="0"/>
           <w:numId w:val="1"/>
         </w:numPr>
-      </w:pPr>
-      <w:proofErr w:type="spellStart"/>
-      <w:r>
-        <w:t>Sun</w:t>
-      </w:r>
-      <w:proofErr w:type="spellEnd"/>
-      <w:r>
-        <w:t xml:space="preserve"> Java </w:t>
-      </w:r>
-      <w:proofErr w:type="spellStart"/>
-      <w:r>
-        <w:t>Real</w:t>
-      </w:r>
-      <w:proofErr w:type="spellEnd"/>
-      <w:r>
-        <w:t xml:space="preserve"> </w:t>
-      </w:r>
-      <w:proofErr w:type="spellStart"/>
-      <w:r>
-        <w:t>Time</w:t>
-      </w:r>
-      <w:proofErr w:type="spellEnd"/>
-      <w:r>
-        <w:t xml:space="preserve"> System - </w:t>
+        <w:rPr>
+          <w:lang w:val="en-US"/>
+        </w:rPr>
+      </w:pPr>
+      <w:r>
+        <w:rPr>
+          <w:lang w:val="en-US"/>
+        </w:rPr>
+        <w:t xml:space="preserve">Sun Java Real Time System - </w:t>
       </w:r>
       <w:hyperlink r:id="rId7" w:history="1">
         <w:r>
           <w:rPr>
             <w:rStyle w:val="Collegamentoipertestuale"/>
+            <w:lang w:val="en-US"/>
           </w:rPr>
           <w:t>http://java.sun.com/javase/technologies/realtime/index.jsp</w:t>
         </w:r>
@@ -142,30 +105,21 @@
           <w:ilvl w:val="0"/>
           <w:numId w:val="1"/>
         </w:numPr>
-      </w:pPr>
-      <w:r>
-        <w:t xml:space="preserve">Go Inside the java </w:t>
-      </w:r>
-      <w:proofErr w:type="spellStart"/>
-      <w:r>
-        <w:t>real</w:t>
-      </w:r>
-      <w:proofErr w:type="spellEnd"/>
-      <w:r>
-        <w:t xml:space="preserve"> </w:t>
-      </w:r>
-      <w:proofErr w:type="spellStart"/>
-      <w:r>
-        <w:t>time</w:t>
-      </w:r>
-      <w:proofErr w:type="spellEnd"/>
-      <w:r>
-        <w:t xml:space="preserve"> System - </w:t>
+        <w:rPr>
+          <w:lang w:val="en-US"/>
+        </w:rPr>
+      </w:pPr>
+      <w:r>
+        <w:rPr>
+          <w:lang w:val="en-US"/>
+        </w:rPr>
+        <w:t xml:space="preserve">Go Inside the java real time System - </w:t>
       </w:r>
       <w:hyperlink r:id="rId8" w:history="1">
         <w:r>
           <w:rPr>
             <w:rStyle w:val="Collegamentoipertestuale"/>
+            <w:lang w:val="en-US"/>
           </w:rPr>
           <w:t>http://www.devx.com/Java/Article/33475</w:t>
         </w:r>
@@ -178,54 +132,49 @@
           <w:ilvl w:val="0"/>
           <w:numId w:val="1"/>
         </w:numPr>
-      </w:pPr>
-      <w:r>
+        <w:rPr>
+          <w:lang w:val="en-US"/>
+        </w:rPr>
+      </w:pPr>
+      <w:r>
+        <w:rPr>
+          <w:lang w:val="en-US"/>
+        </w:rPr>
         <w:t xml:space="preserve">A </w:t>
       </w:r>
       <w:proofErr w:type="spellStart"/>
       <w:r>
+        <w:rPr>
+          <w:lang w:val="en-US"/>
+        </w:rPr>
         <w:t>Pratical</w:t>
       </w:r>
       <w:proofErr w:type="spellEnd"/>
       <w:r>
-        <w:t xml:space="preserve"> </w:t>
+        <w:rPr>
+          <w:lang w:val="en-US"/>
+        </w:rPr>
+        <w:t xml:space="preserve"> Introduction to </w:t>
       </w:r>
       <w:proofErr w:type="spellStart"/>
       <w:r>
-        <w:t>Introduction</w:t>
+        <w:rPr>
+          <w:lang w:val="en-US"/>
+        </w:rPr>
+        <w:t>Archieving</w:t>
       </w:r>
       <w:proofErr w:type="spellEnd"/>
       <w:r>
-        <w:t xml:space="preserve"> </w:t>
-      </w:r>
-      <w:proofErr w:type="spellStart"/>
-      <w:r>
-        <w:t>to</w:t>
-      </w:r>
-      <w:proofErr w:type="spellEnd"/>
-      <w:r>
-        <w:t xml:space="preserve"> </w:t>
-      </w:r>
-      <w:proofErr w:type="spellStart"/>
-      <w:r>
-        <w:t>Archieving</w:t>
-      </w:r>
-      <w:proofErr w:type="spellEnd"/>
-      <w:r>
-        <w:t xml:space="preserve"> </w:t>
-      </w:r>
-      <w:proofErr w:type="spellStart"/>
-      <w:r>
-        <w:t>determinism</w:t>
-      </w:r>
-      <w:proofErr w:type="spellEnd"/>
-      <w:r>
-        <w:t xml:space="preserve"> - </w:t>
+        <w:rPr>
+          <w:lang w:val="en-US"/>
+        </w:rPr>
+        <w:t xml:space="preserve"> determinism - </w:t>
       </w:r>
       <w:hyperlink r:id="rId9" w:history="1">
         <w:r>
           <w:rPr>
             <w:rStyle w:val="Collegamentoipertestuale"/>
+            <w:lang w:val="en-US"/>
           </w:rPr>
           <w:t>http://download.oracle.com/javase/realtime/doc_2.2/release/JavaRTSGettingStarted.html</w:t>
         </w:r>
@@ -238,43 +187,21 @@
           <w:ilvl w:val="0"/>
           <w:numId w:val="1"/>
         </w:numPr>
-      </w:pPr>
-      <w:proofErr w:type="spellStart"/>
-      <w:r>
-        <w:t>Sun</w:t>
-      </w:r>
-      <w:proofErr w:type="spellEnd"/>
-      <w:r>
-        <w:t xml:space="preserve"> Java </w:t>
-      </w:r>
-      <w:proofErr w:type="spellStart"/>
-      <w:r>
-        <w:t>Real</w:t>
-      </w:r>
-      <w:proofErr w:type="spellEnd"/>
-      <w:r>
-        <w:t xml:space="preserve"> </w:t>
-      </w:r>
-      <w:proofErr w:type="spellStart"/>
-      <w:r>
-        <w:t>Time</w:t>
-      </w:r>
-      <w:proofErr w:type="spellEnd"/>
-      <w:r>
-        <w:t xml:space="preserve"> System 2.2 </w:t>
-      </w:r>
-      <w:proofErr w:type="spellStart"/>
-      <w:r>
-        <w:t>installation</w:t>
-      </w:r>
-      <w:proofErr w:type="spellEnd"/>
-      <w:r>
-        <w:t xml:space="preserve"> Guide - </w:t>
+        <w:rPr>
+          <w:lang w:val="en-US"/>
+        </w:rPr>
+      </w:pPr>
+      <w:r>
+        <w:rPr>
+          <w:lang w:val="en-US"/>
+        </w:rPr>
+        <w:t xml:space="preserve">Sun Java Real Time System 2.2 installation Guide - </w:t>
       </w:r>
       <w:hyperlink r:id="rId10" w:history="1">
         <w:r>
           <w:rPr>
             <w:rStyle w:val="Collegamentoipertestuale"/>
+            <w:lang w:val="en-US"/>
           </w:rPr>
           <w:t>http://download.oracle.com/javase/realtime/doc_2.2/release/JavaRTSInstallation.html</w:t>
         </w:r>
@@ -287,35 +214,21 @@
           <w:ilvl w:val="0"/>
           <w:numId w:val="1"/>
         </w:numPr>
-      </w:pPr>
-      <w:proofErr w:type="spellStart"/>
-      <w:r>
-        <w:t>Sun</w:t>
-      </w:r>
-      <w:proofErr w:type="spellEnd"/>
-      <w:r>
-        <w:t xml:space="preserve"> Java </w:t>
-      </w:r>
-      <w:proofErr w:type="spellStart"/>
-      <w:r>
-        <w:t>Real</w:t>
-      </w:r>
-      <w:proofErr w:type="spellEnd"/>
-      <w:r>
-        <w:t xml:space="preserve"> </w:t>
-      </w:r>
-      <w:proofErr w:type="spellStart"/>
-      <w:r>
-        <w:t>Time</w:t>
-      </w:r>
-      <w:proofErr w:type="spellEnd"/>
-      <w:r>
-        <w:t xml:space="preserve"> System 2.2 Compilation Guide – </w:t>
+        <w:rPr>
+          <w:lang w:val="en-US"/>
+        </w:rPr>
+      </w:pPr>
+      <w:r>
+        <w:rPr>
+          <w:lang w:val="en-US"/>
+        </w:rPr>
+        <w:t xml:space="preserve">Sun Java Real Time System 2.2 Compilation Guide – </w:t>
       </w:r>
       <w:hyperlink r:id="rId11" w:history="1">
         <w:r>
           <w:rPr>
             <w:rStyle w:val="Collegamentoipertestuale"/>
+            <w:lang w:val="en-US"/>
           </w:rPr>
           <w:t>http://download.oracle.com/javase/realtime/doc_2.2/release/JavaRTSCompilation.html</w:t>
         </w:r>
@@ -328,56 +241,29 @@
           <w:ilvl w:val="0"/>
           <w:numId w:val="1"/>
         </w:numPr>
-      </w:pPr>
-      <w:proofErr w:type="spellStart"/>
-      <w:r>
-        <w:t>Sun</w:t>
-      </w:r>
-      <w:proofErr w:type="spellEnd"/>
-      <w:r>
-        <w:t xml:space="preserve"> Java </w:t>
-      </w:r>
-      <w:proofErr w:type="spellStart"/>
-      <w:r>
-        <w:t>Real</w:t>
-      </w:r>
-      <w:proofErr w:type="spellEnd"/>
-      <w:r>
-        <w:t xml:space="preserve"> </w:t>
-      </w:r>
-      <w:proofErr w:type="spellStart"/>
-      <w:r>
-        <w:t>Time</w:t>
-      </w:r>
-      <w:proofErr w:type="spellEnd"/>
-      <w:r>
-        <w:t xml:space="preserve"> System 2.2 </w:t>
-      </w:r>
-      <w:proofErr w:type="spellStart"/>
-      <w:r>
-        <w:t>Garbage</w:t>
-      </w:r>
-      <w:proofErr w:type="spellEnd"/>
-      <w:r>
-        <w:t xml:space="preserve"> </w:t>
-      </w:r>
-      <w:proofErr w:type="spellStart"/>
-      <w:r>
-        <w:t>Collection</w:t>
-      </w:r>
-      <w:proofErr w:type="spellEnd"/>
-      <w:r>
-        <w:t xml:space="preserve"> Guide – </w:t>
+        <w:rPr>
+          <w:lang w:val="en-US"/>
+        </w:rPr>
+      </w:pPr>
+      <w:r>
+        <w:rPr>
+          <w:lang w:val="en-US"/>
+        </w:rPr>
+        <w:t xml:space="preserve">Sun Java Real Time System 2.2 Garbage Collection Guide – </w:t>
       </w:r>
       <w:hyperlink r:id="rId12" w:history="1">
         <w:r>
           <w:rPr>
             <w:rStyle w:val="Collegamentoipertestuale"/>
+            <w:lang w:val="en-US"/>
           </w:rPr>
           <w:t>http://download.oracle.com/javase/realtime/doc_2.2/release/JavaRTSGarbageCollection.html</w:t>
         </w:r>
       </w:hyperlink>
       <w:r>
+        <w:rPr>
+          <w:lang w:val="en-US"/>
+        </w:rPr>
         <w:t xml:space="preserve"> </w:t>
       </w:r>
     </w:p>
@@ -388,56 +274,29 @@
           <w:ilvl w:val="0"/>
           <w:numId w:val="1"/>
         </w:numPr>
-      </w:pPr>
-      <w:proofErr w:type="spellStart"/>
-      <w:r>
-        <w:t>Sun</w:t>
-      </w:r>
-      <w:proofErr w:type="spellEnd"/>
-      <w:r>
-        <w:t xml:space="preserve"> Java </w:t>
-      </w:r>
-      <w:proofErr w:type="spellStart"/>
-      <w:r>
-        <w:t>Real</w:t>
-      </w:r>
-      <w:proofErr w:type="spellEnd"/>
-      <w:r>
-        <w:t xml:space="preserve"> </w:t>
-      </w:r>
-      <w:proofErr w:type="spellStart"/>
-      <w:r>
-        <w:t>Time</w:t>
-      </w:r>
-      <w:proofErr w:type="spellEnd"/>
-      <w:r>
-        <w:t xml:space="preserve"> System 2.2 </w:t>
-      </w:r>
-      <w:proofErr w:type="spellStart"/>
-      <w:r>
-        <w:t>Implementation</w:t>
-      </w:r>
-      <w:proofErr w:type="spellEnd"/>
-      <w:r>
-        <w:t xml:space="preserve"> </w:t>
-      </w:r>
-      <w:proofErr w:type="spellStart"/>
-      <w:r>
-        <w:t>Details</w:t>
-      </w:r>
-      <w:proofErr w:type="spellEnd"/>
-      <w:r>
-        <w:t xml:space="preserve"> - </w:t>
+        <w:rPr>
+          <w:lang w:val="en-US"/>
+        </w:rPr>
+      </w:pPr>
+      <w:r>
+        <w:rPr>
+          <w:lang w:val="en-US"/>
+        </w:rPr>
+        <w:t xml:space="preserve">Sun Java Real Time System 2.2 Implementation Details - </w:t>
       </w:r>
       <w:hyperlink r:id="rId13" w:history="1">
         <w:r>
           <w:rPr>
             <w:rStyle w:val="Collegamentoipertestuale"/>
+            <w:lang w:val="en-US"/>
           </w:rPr>
           <w:t>http://download.oracle.com/javase/realtime/doc_2.2/release/JavaRTSImplementationDetails.html</w:t>
         </w:r>
       </w:hyperlink>
       <w:r>
+        <w:rPr>
+          <w:lang w:val="en-US"/>
+        </w:rPr>
         <w:t xml:space="preserve"> </w:t>
       </w:r>
     </w:p>
@@ -448,41 +307,71 @@
           <w:ilvl w:val="0"/>
           <w:numId w:val="1"/>
         </w:numPr>
-      </w:pPr>
-      <w:proofErr w:type="spellStart"/>
-      <w:r>
-        <w:t>Concurrent</w:t>
-      </w:r>
-      <w:proofErr w:type="spellEnd"/>
-      <w:r>
-        <w:t xml:space="preserve"> and Real-Time </w:t>
-      </w:r>
-      <w:proofErr w:type="spellStart"/>
-      <w:r>
-        <w:t>Programming</w:t>
-      </w:r>
-      <w:proofErr w:type="spellEnd"/>
-      <w:r>
-        <w:t xml:space="preserve"> in Java</w:t>
-      </w:r>
-      <w:r>
-        <w:t xml:space="preserve"> - </w:t>
+        <w:rPr>
+          <w:lang w:val="en-US"/>
+        </w:rPr>
+      </w:pPr>
+      <w:r>
+        <w:rPr>
+          <w:lang w:val="en-US"/>
+        </w:rPr>
+        <w:t xml:space="preserve">Concurrent and Real-Time Programming in Java - </w:t>
       </w:r>
       <w:hyperlink r:id="rId14" w:history="1">
         <w:r>
           <w:rPr>
             <w:rStyle w:val="Collegamentoipertestuale"/>
+            <w:lang w:val="en-US"/>
           </w:rPr>
           <w:t>http://www.cs.york.ac.uk/rts/books/CRTJbook.html</w:t>
         </w:r>
       </w:hyperlink>
       <w:r>
+        <w:rPr>
+          <w:lang w:val="en-US"/>
+        </w:rPr>
         <w:t xml:space="preserve"> </w:t>
       </w:r>
     </w:p>
     <w:p>
       <w:pPr>
         <w:pStyle w:val="Paragrafoelenco"/>
+        <w:numPr>
+          <w:ilvl w:val="0"/>
+          <w:numId w:val="1"/>
+        </w:numPr>
+        <w:rPr>
+          <w:lang w:val="en-US"/>
+        </w:rPr>
+      </w:pPr>
+      <w:r>
+        <w:rPr>
+          <w:lang w:val="en-US"/>
+        </w:rPr>
+        <w:t xml:space="preserve">The right time for real-time java - </w:t>
+      </w:r>
+      <w:hyperlink r:id="rId15" w:history="1">
+        <w:r>
+          <w:rPr>
+            <w:rStyle w:val="Collegamentoipertestuale"/>
+            <w:lang w:val="en-US"/>
+          </w:rPr>
+          <w:t>http://ajax.sys-con.com/node/617842</w:t>
+        </w:r>
+      </w:hyperlink>
+      <w:r>
+        <w:rPr>
+          <w:lang w:val="en-US"/>
+        </w:rPr>
+        <w:t xml:space="preserve"> </w:t>
+      </w:r>
+    </w:p>
+    <w:p>
+      <w:pPr>
+        <w:pStyle w:val="Paragrafoelenco"/>
+        <w:rPr>
+          <w:lang w:val="en-US"/>
+        </w:rPr>
       </w:pPr>
     </w:p>
     <w:p>

</xml_diff>

<commit_message>
Finita la rilettura dell'introduzione a java real time fatti i files pdf
</commit_message>
<xml_diff>
--- a/SolarisNetBeansProjects/parti tesi/Bibliografia.docx
+++ b/SolarisNetBeansProjects/parti tesi/Bibliografia.docx
@@ -18,6 +18,29 @@
           <w:ilvl w:val="0"/>
           <w:numId w:val="1"/>
         </w:numPr>
+      </w:pPr>
+      <w:r>
+        <w:t xml:space="preserve">Eugenio Faldella – Sistemi in tempo reale - </w:t>
+      </w:r>
+      <w:hyperlink r:id="rId5" w:history="1">
+        <w:r>
+          <w:rPr>
+            <w:rStyle w:val="Collegamentoipertestuale"/>
+          </w:rPr>
+          <w:t>http://lia.deis.unibo.it/Courses/SistRT/</w:t>
+        </w:r>
+      </w:hyperlink>
+      <w:r>
+        <w:t xml:space="preserve"> </w:t>
+      </w:r>
+    </w:p>
+    <w:p>
+      <w:pPr>
+        <w:pStyle w:val="Paragrafoelenco"/>
+        <w:numPr>
+          <w:ilvl w:val="0"/>
+          <w:numId w:val="1"/>
+        </w:numPr>
         <w:rPr>
           <w:lang w:val="en-US"/>
         </w:rPr>
@@ -28,7 +51,7 @@
         </w:rPr>
         <w:t xml:space="preserve">Java Real Time Specification – </w:t>
       </w:r>
-      <w:hyperlink r:id="rId5" w:history="1">
+      <w:hyperlink r:id="rId6" w:history="1">
         <w:r>
           <w:rPr>
             <w:rStyle w:val="Collegamentoipertestuale"/>
@@ -55,7 +78,7 @@
         </w:rPr>
         <w:t xml:space="preserve">O Reilly Media Real-Time Java: An introduction - </w:t>
       </w:r>
-      <w:hyperlink r:id="rId6" w:history="1">
+      <w:hyperlink r:id="rId7" w:history="1">
         <w:r>
           <w:rPr>
             <w:rStyle w:val="Collegamentoipertestuale"/>
@@ -88,7 +111,7 @@
         </w:rPr>
         <w:t xml:space="preserve">Sun Java Real Time System - </w:t>
       </w:r>
-      <w:hyperlink r:id="rId7" w:history="1">
+      <w:hyperlink r:id="rId8" w:history="1">
         <w:r>
           <w:rPr>
             <w:rStyle w:val="Collegamentoipertestuale"/>
@@ -115,7 +138,7 @@
         </w:rPr>
         <w:t xml:space="preserve">Go Inside the java real time System - </w:t>
       </w:r>
-      <w:hyperlink r:id="rId8" w:history="1">
+      <w:hyperlink r:id="rId9" w:history="1">
         <w:r>
           <w:rPr>
             <w:rStyle w:val="Collegamentoipertestuale"/>
@@ -170,7 +193,7 @@
         </w:rPr>
         <w:t xml:space="preserve"> determinism - </w:t>
       </w:r>
-      <w:hyperlink r:id="rId9" w:history="1">
+      <w:hyperlink r:id="rId10" w:history="1">
         <w:r>
           <w:rPr>
             <w:rStyle w:val="Collegamentoipertestuale"/>
@@ -197,7 +220,7 @@
         </w:rPr>
         <w:t xml:space="preserve">Sun Java Real Time System 2.2 installation Guide - </w:t>
       </w:r>
-      <w:hyperlink r:id="rId10" w:history="1">
+      <w:hyperlink r:id="rId11" w:history="1">
         <w:r>
           <w:rPr>
             <w:rStyle w:val="Collegamentoipertestuale"/>
@@ -224,7 +247,7 @@
         </w:rPr>
         <w:t xml:space="preserve">Sun Java Real Time System 2.2 Compilation Guide – </w:t>
       </w:r>
-      <w:hyperlink r:id="rId11" w:history="1">
+      <w:hyperlink r:id="rId12" w:history="1">
         <w:r>
           <w:rPr>
             <w:rStyle w:val="Collegamentoipertestuale"/>
@@ -251,7 +274,7 @@
         </w:rPr>
         <w:t xml:space="preserve">Sun Java Real Time System 2.2 Garbage Collection Guide – </w:t>
       </w:r>
-      <w:hyperlink r:id="rId12" w:history="1">
+      <w:hyperlink r:id="rId13" w:history="1">
         <w:r>
           <w:rPr>
             <w:rStyle w:val="Collegamentoipertestuale"/>
@@ -284,7 +307,7 @@
         </w:rPr>
         <w:t xml:space="preserve">Sun Java Real Time System 2.2 Implementation Details - </w:t>
       </w:r>
-      <w:hyperlink r:id="rId13" w:history="1">
+      <w:hyperlink r:id="rId14" w:history="1">
         <w:r>
           <w:rPr>
             <w:rStyle w:val="Collegamentoipertestuale"/>
@@ -317,7 +340,7 @@
         </w:rPr>
         <w:t xml:space="preserve">Concurrent and Real-Time Programming in Java - </w:t>
       </w:r>
-      <w:hyperlink r:id="rId14" w:history="1">
+      <w:hyperlink r:id="rId15" w:history="1">
         <w:r>
           <w:rPr>
             <w:rStyle w:val="Collegamentoipertestuale"/>
@@ -350,7 +373,7 @@
         </w:rPr>
         <w:t xml:space="preserve">The right time for real-time java - </w:t>
       </w:r>
-      <w:hyperlink r:id="rId15" w:history="1">
+      <w:hyperlink r:id="rId16" w:history="1">
         <w:r>
           <w:rPr>
             <w:rStyle w:val="Collegamentoipertestuale"/>

</xml_diff>

<commit_message>
Finita la parte di descrizione dello scheduler EDF
</commit_message>
<xml_diff>
--- a/SolarisNetBeansProjects/parti tesi/Bibliografia.docx
+++ b/SolarisNetBeansProjects/parti tesi/Bibliografia.docx
@@ -388,6 +388,246 @@
         </w:rPr>
         <w:t xml:space="preserve"> </w:t>
       </w:r>
+    </w:p>
+    <w:p>
+      <w:r>
+        <w:t>Articoli ( da cercare e decidere se metterli o meno)</w:t>
+      </w:r>
+    </w:p>
+    <w:p>
+      <w:pPr>
+        <w:pStyle w:val="Paragrafoelenco"/>
+        <w:numPr>
+          <w:ilvl w:val="0"/>
+          <w:numId w:val="2"/>
+        </w:numPr>
+        <w:rPr>
+          <w:lang w:val="en-US"/>
+        </w:rPr>
+      </w:pPr>
+      <w:r>
+        <w:rPr>
+          <w:lang w:val="en-US"/>
+        </w:rPr>
+        <w:t xml:space="preserve">Liu </w:t>
+      </w:r>
+      <w:proofErr w:type="spellStart"/>
+      <w:r>
+        <w:rPr>
+          <w:lang w:val="en-US"/>
+        </w:rPr>
+        <w:t>layland</w:t>
+      </w:r>
+      <w:proofErr w:type="spellEnd"/>
+      <w:r>
+        <w:rPr>
+          <w:lang w:val="en-US"/>
+        </w:rPr>
+        <w:t xml:space="preserve"> 1973 upper bound per </w:t>
+      </w:r>
+      <w:proofErr w:type="spellStart"/>
+      <w:r>
+        <w:rPr>
+          <w:lang w:val="en-US"/>
+        </w:rPr>
+        <w:t>schedulazione</w:t>
+      </w:r>
+      <w:proofErr w:type="spellEnd"/>
+      <w:r>
+        <w:rPr>
+          <w:lang w:val="en-US"/>
+        </w:rPr>
+        <w:t xml:space="preserve"> R</w:t>
+      </w:r>
+      <w:r>
+        <w:rPr>
+          <w:lang w:val="en-US"/>
+        </w:rPr>
+        <w:t>MPO</w:t>
+      </w:r>
+    </w:p>
+    <w:p>
+      <w:pPr>
+        <w:pStyle w:val="Paragrafoelenco"/>
+        <w:numPr>
+          <w:ilvl w:val="0"/>
+          <w:numId w:val="2"/>
+        </w:numPr>
+        <w:rPr>
+          <w:lang w:val="en-US"/>
+        </w:rPr>
+      </w:pPr>
+      <w:r>
+        <w:rPr>
+          <w:rStyle w:val="citation"/>
+          <w:lang w:val="en-US"/>
+        </w:rPr>
+        <w:t xml:space="preserve">Lui Sha, Ragunathan Rajkumar, and John P. Lehoczky (September 1990). </w:t>
+      </w:r>
+      <w:r>
+        <w:rPr>
+          <w:rStyle w:val="citation"/>
+        </w:rPr>
+        <w:fldChar w:fldCharType="begin"/>
+      </w:r>
+      <w:r>
+        <w:rPr>
+          <w:rStyle w:val="citation"/>
+          <w:lang w:val="en-US"/>
+        </w:rPr>
+        <w:instrText xml:space="preserve"> HYPERLINK "http://www-md.e-technik.uni-rostock.de/ma/gol/rtsys-bib/90-toc-pcp.pdf" </w:instrText>
+      </w:r>
+      <w:r>
+        <w:rPr>
+          <w:rStyle w:val="citation"/>
+        </w:rPr>
+        <w:fldChar w:fldCharType="separate"/>
+      </w:r>
+      <w:r>
+        <w:rPr>
+          <w:rStyle w:val="Collegamentoipertestuale"/>
+          <w:lang w:val="en-US"/>
+        </w:rPr>
+        <w:t>"Priority Inheritance Protocols: An Approach to Real-Time Synchronization"</w:t>
+      </w:r>
+      <w:r>
+        <w:rPr>
+          <w:rStyle w:val="citation"/>
+        </w:rPr>
+        <w:fldChar w:fldCharType="end"/>
+      </w:r>
+      <w:r>
+        <w:rPr>
+          <w:rStyle w:val="citation"/>
+          <w:lang w:val="en-US"/>
+        </w:rPr>
+        <w:t xml:space="preserve">. </w:t>
+      </w:r>
+      <w:r>
+        <w:rPr>
+          <w:rStyle w:val="citation"/>
+          <w:i/>
+          <w:iCs/>
+        </w:rPr>
+        <w:fldChar w:fldCharType="begin"/>
+      </w:r>
+      <w:r>
+        <w:rPr>
+          <w:rStyle w:val="citation"/>
+          <w:i/>
+          <w:iCs/>
+          <w:lang w:val="en-US"/>
+        </w:rPr>
+        <w:instrText xml:space="preserve"> HYPERLINK "http://en.wikipedia.org/wiki/IEEE_Transactions_on_Computers" \o "IEEE Transactions on Computers" </w:instrText>
+      </w:r>
+      <w:r>
+        <w:rPr>
+          <w:rStyle w:val="citation"/>
+          <w:i/>
+          <w:iCs/>
+        </w:rPr>
+        <w:fldChar w:fldCharType="separate"/>
+      </w:r>
+      <w:r>
+        <w:rPr>
+          <w:rStyle w:val="Collegamentoipertestuale"/>
+          <w:i/>
+          <w:iCs/>
+          <w:lang w:val="en-US"/>
+        </w:rPr>
+        <w:t>IEEE Transactions on Computers</w:t>
+      </w:r>
+      <w:r>
+        <w:rPr>
+          <w:rStyle w:val="citation"/>
+          <w:i/>
+          <w:iCs/>
+        </w:rPr>
+        <w:fldChar w:fldCharType="end"/>
+      </w:r>
+      <w:r>
+        <w:rPr>
+          <w:rStyle w:val="citation"/>
+          <w:lang w:val="en-US"/>
+        </w:rPr>
+        <w:t xml:space="preserve"> </w:t>
+      </w:r>
+      <w:r>
+        <w:rPr>
+          <w:rStyle w:val="citation"/>
+          <w:b/>
+          <w:bCs/>
+          <w:lang w:val="en-US"/>
+        </w:rPr>
+        <w:t>39</w:t>
+      </w:r>
+      <w:r>
+        <w:rPr>
+          <w:rStyle w:val="citation"/>
+          <w:lang w:val="en-US"/>
+        </w:rPr>
+        <w:t xml:space="preserve"> (9): 1175–1185. </w:t>
+      </w:r>
+      <w:r>
+        <w:rPr>
+          <w:rStyle w:val="citation"/>
+        </w:rPr>
+        <w:fldChar w:fldCharType="begin"/>
+      </w:r>
+      <w:r>
+        <w:rPr>
+          <w:rStyle w:val="citation"/>
+          <w:lang w:val="en-US"/>
+        </w:rPr>
+        <w:instrText xml:space="preserve"> HYPERLINK "http://en.wikipedia.org/wiki/Digital_object_identifier" \o "Digital object identifier" </w:instrText>
+      </w:r>
+      <w:r>
+        <w:rPr>
+          <w:rStyle w:val="citation"/>
+        </w:rPr>
+        <w:fldChar w:fldCharType="separate"/>
+      </w:r>
+      <w:proofErr w:type="spellStart"/>
+      <w:r>
+        <w:rPr>
+          <w:rStyle w:val="Collegamentoipertestuale"/>
+        </w:rPr>
+        <w:t>doi</w:t>
+      </w:r>
+      <w:proofErr w:type="spellEnd"/>
+      <w:r>
+        <w:rPr>
+          <w:rStyle w:val="citation"/>
+        </w:rPr>
+        <w:fldChar w:fldCharType="end"/>
+      </w:r>
+      <w:r>
+        <w:rPr>
+          <w:rStyle w:val="citation"/>
+        </w:rPr>
+        <w:t>:</w:t>
+      </w:r>
+      <w:hyperlink r:id="rId17" w:history="1">
+        <w:r>
+          <w:rPr>
+            <w:rStyle w:val="Collegamentoipertestuale"/>
+          </w:rPr>
+          <w:t>10.1109/12.57058</w:t>
+        </w:r>
+      </w:hyperlink>
+      <w:r>
+        <w:rPr>
+          <w:rStyle w:val="citation"/>
+        </w:rPr>
+        <w:t>.</w:t>
+      </w:r>
+    </w:p>
+    <w:p>
+      <w:pPr>
+        <w:rPr>
+          <w:lang w:val="en-US"/>
+        </w:rPr>
+      </w:pPr>
     </w:p>
     <w:p>
       <w:pPr>
@@ -467,6 +707,119 @@
 <file path=word/numbering.xml><?xml version="1.0" encoding="utf-8"?>
 <w:numbering xmlns:ve="http://schemas.openxmlformats.org/markup-compatibility/2006" xmlns:o="urn:schemas-microsoft-com:office:office" xmlns:r="http://schemas.openxmlformats.org/officeDocument/2006/relationships" xmlns:m="http://schemas.openxmlformats.org/officeDocument/2006/math" xmlns:v="urn:schemas-microsoft-com:vml" xmlns:wp="http://schemas.openxmlformats.org/drawingml/2006/wordprocessingDrawing" xmlns:w10="urn:schemas-microsoft-com:office:word" xmlns:w="http://schemas.openxmlformats.org/wordprocessingml/2006/main" xmlns:wne="http://schemas.microsoft.com/office/word/2006/wordml">
   <w:abstractNum w:abstractNumId="0">
+    <w:nsid w:val="732113FC"/>
+    <w:multiLevelType w:val="hybridMultilevel"/>
+    <w:tmpl w:val="C4184906"/>
+    <w:lvl w:ilvl="0" w:tplc="04100001">
+      <w:start w:val="1"/>
+      <w:numFmt w:val="bullet"/>
+      <w:lvlText w:val=""/>
+      <w:lvlJc w:val="left"/>
+      <w:pPr>
+        <w:ind w:left="720" w:hanging="360"/>
+      </w:pPr>
+      <w:rPr>
+        <w:rFonts w:ascii="Symbol" w:hAnsi="Symbol" w:hint="default"/>
+      </w:rPr>
+    </w:lvl>
+    <w:lvl w:ilvl="1" w:tplc="04100003" w:tentative="1">
+      <w:start w:val="1"/>
+      <w:numFmt w:val="bullet"/>
+      <w:lvlText w:val="o"/>
+      <w:lvlJc w:val="left"/>
+      <w:pPr>
+        <w:ind w:left="1440" w:hanging="360"/>
+      </w:pPr>
+      <w:rPr>
+        <w:rFonts w:ascii="Courier New" w:hAnsi="Courier New" w:cs="Courier New" w:hint="default"/>
+      </w:rPr>
+    </w:lvl>
+    <w:lvl w:ilvl="2" w:tplc="04100005" w:tentative="1">
+      <w:start w:val="1"/>
+      <w:numFmt w:val="bullet"/>
+      <w:lvlText w:val=""/>
+      <w:lvlJc w:val="left"/>
+      <w:pPr>
+        <w:ind w:left="2160" w:hanging="360"/>
+      </w:pPr>
+      <w:rPr>
+        <w:rFonts w:ascii="Wingdings" w:hAnsi="Wingdings" w:hint="default"/>
+      </w:rPr>
+    </w:lvl>
+    <w:lvl w:ilvl="3" w:tplc="04100001" w:tentative="1">
+      <w:start w:val="1"/>
+      <w:numFmt w:val="bullet"/>
+      <w:lvlText w:val=""/>
+      <w:lvlJc w:val="left"/>
+      <w:pPr>
+        <w:ind w:left="2880" w:hanging="360"/>
+      </w:pPr>
+      <w:rPr>
+        <w:rFonts w:ascii="Symbol" w:hAnsi="Symbol" w:hint="default"/>
+      </w:rPr>
+    </w:lvl>
+    <w:lvl w:ilvl="4" w:tplc="04100003" w:tentative="1">
+      <w:start w:val="1"/>
+      <w:numFmt w:val="bullet"/>
+      <w:lvlText w:val="o"/>
+      <w:lvlJc w:val="left"/>
+      <w:pPr>
+        <w:ind w:left="3600" w:hanging="360"/>
+      </w:pPr>
+      <w:rPr>
+        <w:rFonts w:ascii="Courier New" w:hAnsi="Courier New" w:cs="Courier New" w:hint="default"/>
+      </w:rPr>
+    </w:lvl>
+    <w:lvl w:ilvl="5" w:tplc="04100005" w:tentative="1">
+      <w:start w:val="1"/>
+      <w:numFmt w:val="bullet"/>
+      <w:lvlText w:val=""/>
+      <w:lvlJc w:val="left"/>
+      <w:pPr>
+        <w:ind w:left="4320" w:hanging="360"/>
+      </w:pPr>
+      <w:rPr>
+        <w:rFonts w:ascii="Wingdings" w:hAnsi="Wingdings" w:hint="default"/>
+      </w:rPr>
+    </w:lvl>
+    <w:lvl w:ilvl="6" w:tplc="04100001" w:tentative="1">
+      <w:start w:val="1"/>
+      <w:numFmt w:val="bullet"/>
+      <w:lvlText w:val=""/>
+      <w:lvlJc w:val="left"/>
+      <w:pPr>
+        <w:ind w:left="5040" w:hanging="360"/>
+      </w:pPr>
+      <w:rPr>
+        <w:rFonts w:ascii="Symbol" w:hAnsi="Symbol" w:hint="default"/>
+      </w:rPr>
+    </w:lvl>
+    <w:lvl w:ilvl="7" w:tplc="04100003" w:tentative="1">
+      <w:start w:val="1"/>
+      <w:numFmt w:val="bullet"/>
+      <w:lvlText w:val="o"/>
+      <w:lvlJc w:val="left"/>
+      <w:pPr>
+        <w:ind w:left="5760" w:hanging="360"/>
+      </w:pPr>
+      <w:rPr>
+        <w:rFonts w:ascii="Courier New" w:hAnsi="Courier New" w:cs="Courier New" w:hint="default"/>
+      </w:rPr>
+    </w:lvl>
+    <w:lvl w:ilvl="8" w:tplc="04100005" w:tentative="1">
+      <w:start w:val="1"/>
+      <w:numFmt w:val="bullet"/>
+      <w:lvlText w:val=""/>
+      <w:lvlJc w:val="left"/>
+      <w:pPr>
+        <w:ind w:left="6480" w:hanging="360"/>
+      </w:pPr>
+      <w:rPr>
+        <w:rFonts w:ascii="Wingdings" w:hAnsi="Wingdings" w:hint="default"/>
+      </w:rPr>
+    </w:lvl>
+  </w:abstractNum>
+  <w:abstractNum w:abstractNumId="1">
     <w:nsid w:val="79F57593"/>
     <w:multiLevelType w:val="hybridMultilevel"/>
     <w:tmpl w:val="BB9021CC"/>
@@ -580,6 +933,9 @@
     </w:lvl>
   </w:abstractNum>
   <w:num w:numId="1">
+    <w:abstractNumId w:val="1"/>
+  </w:num>
+  <w:num w:numId="2">
     <w:abstractNumId w:val="0"/>
   </w:num>
 </w:numbering>
@@ -884,6 +1240,11 @@
       <w:color w:val="800080" w:themeColor="followedHyperlink"/>
       <w:u w:val="single"/>
     </w:rPr>
+  </w:style>
+  <w:style w:type="character" w:customStyle="1" w:styleId="citation">
+    <w:name w:val="citation"/>
+    <w:basedOn w:val="Carpredefinitoparagrafo"/>
+    <w:rsid w:val="00D11FB2"/>
   </w:style>
 </w:styles>
 </file>

</xml_diff>

<commit_message>
Con questo, dovremmo aver finito di scrivere la tesi
</commit_message>
<xml_diff>
--- a/SolarisNetBeansProjects/parti tesi/Bibliografia.docx
+++ b/SolarisNetBeansProjects/parti tesi/Bibliografia.docx
@@ -76,9 +76,36 @@
         <w:rPr>
           <w:lang w:val="en-US"/>
         </w:rPr>
+        <w:t xml:space="preserve">Sun Java Real Time System - </w:t>
+      </w:r>
+      <w:hyperlink r:id="rId7" w:history="1">
+        <w:r>
+          <w:rPr>
+            <w:rStyle w:val="Collegamentoipertestuale"/>
+            <w:lang w:val="en-US"/>
+          </w:rPr>
+          <w:t>http://java.sun.com/javase/technologies/realtime/index.jsp</w:t>
+        </w:r>
+      </w:hyperlink>
+    </w:p>
+    <w:p>
+      <w:pPr>
+        <w:pStyle w:val="Paragrafoelenco"/>
+        <w:numPr>
+          <w:ilvl w:val="0"/>
+          <w:numId w:val="1"/>
+        </w:numPr>
+        <w:rPr>
+          <w:lang w:val="en-US"/>
+        </w:rPr>
+      </w:pPr>
+      <w:r>
+        <w:rPr>
+          <w:lang w:val="en-US"/>
+        </w:rPr>
         <w:t xml:space="preserve">O Reilly Media Real-Time Java: An introduction - </w:t>
       </w:r>
-      <w:hyperlink r:id="rId7" w:history="1">
+      <w:hyperlink r:id="rId8" w:history="1">
         <w:r>
           <w:rPr>
             <w:rStyle w:val="Collegamentoipertestuale"/>
@@ -93,33 +120,6 @@
         </w:rPr>
         <w:t xml:space="preserve"> </w:t>
       </w:r>
-    </w:p>
-    <w:p>
-      <w:pPr>
-        <w:pStyle w:val="Paragrafoelenco"/>
-        <w:numPr>
-          <w:ilvl w:val="0"/>
-          <w:numId w:val="1"/>
-        </w:numPr>
-        <w:rPr>
-          <w:lang w:val="en-US"/>
-        </w:rPr>
-      </w:pPr>
-      <w:r>
-        <w:rPr>
-          <w:lang w:val="en-US"/>
-        </w:rPr>
-        <w:t xml:space="preserve">Sun Java Real Time System - </w:t>
-      </w:r>
-      <w:hyperlink r:id="rId8" w:history="1">
-        <w:r>
-          <w:rPr>
-            <w:rStyle w:val="Collegamentoipertestuale"/>
-            <w:lang w:val="en-US"/>
-          </w:rPr>
-          <w:t>http://java.sun.com/javase/technologies/realtime/index.jsp</w:t>
-        </w:r>
-      </w:hyperlink>
     </w:p>
     <w:p>
       <w:pPr>
@@ -371,9 +371,128 @@
         <w:rPr>
           <w:lang w:val="en-US"/>
         </w:rPr>
+        <w:t>An Introduction to Real-Time Java Technology: Part 1, The Real-Time Specification for Java</w:t>
+      </w:r>
+      <w:r>
+        <w:rPr>
+          <w:lang w:val="en-US"/>
+        </w:rPr>
+        <w:t xml:space="preserve"> - </w:t>
+      </w:r>
+      <w:hyperlink r:id="rId16" w:history="1">
+        <w:r>
+          <w:rPr>
+            <w:rStyle w:val="Collegamentoipertestuale"/>
+            <w:lang w:val="en-US"/>
+          </w:rPr>
+          <w:t>http://www.oracle.com/technetwork/articles/javase/rt-pt1-136931.html</w:t>
+        </w:r>
+      </w:hyperlink>
+      <w:r>
+        <w:rPr>
+          <w:lang w:val="en-US"/>
+        </w:rPr>
+        <w:t xml:space="preserve"> </w:t>
+      </w:r>
+    </w:p>
+    <w:p>
+      <w:pPr>
+        <w:pStyle w:val="Paragrafoelenco"/>
+        <w:numPr>
+          <w:ilvl w:val="0"/>
+          <w:numId w:val="1"/>
+        </w:numPr>
+        <w:rPr>
+          <w:lang w:val="en-US"/>
+        </w:rPr>
+      </w:pPr>
+      <w:r>
+        <w:rPr>
+          <w:lang w:val="en-US"/>
+        </w:rPr>
+        <w:t>An Introduction to Real-Time Java Technology: Part 2, Garbage Collection and the Sun Java Real-Time System (Java RTS)</w:t>
+      </w:r>
+      <w:r>
+        <w:rPr>
+          <w:lang w:val="en-US"/>
+        </w:rPr>
+        <w:t xml:space="preserve"> - </w:t>
+      </w:r>
+      <w:hyperlink r:id="rId17" w:history="1">
+        <w:r>
+          <w:rPr>
+            <w:rStyle w:val="Collegamentoipertestuale"/>
+            <w:lang w:val="en-US"/>
+          </w:rPr>
+          <w:t>http://www.oracle.com/technetwork/articles/javase/rt-pt2-142406.html</w:t>
+        </w:r>
+      </w:hyperlink>
+    </w:p>
+    <w:p>
+      <w:pPr>
+        <w:pStyle w:val="Paragrafoelenco"/>
+        <w:numPr>
+          <w:ilvl w:val="0"/>
+          <w:numId w:val="1"/>
+        </w:numPr>
+        <w:rPr>
+          <w:lang w:val="en-US"/>
+        </w:rPr>
+      </w:pPr>
+      <w:r>
+        <w:rPr>
+          <w:lang w:val="en-US"/>
+        </w:rPr>
+        <w:t xml:space="preserve">Java </w:t>
+      </w:r>
+      <w:proofErr w:type="spellStart"/>
+      <w:r>
+        <w:rPr>
+          <w:lang w:val="en-US"/>
+        </w:rPr>
+        <w:t>OneOnline</w:t>
+      </w:r>
+      <w:proofErr w:type="spellEnd"/>
+      <w:r>
+        <w:rPr>
+          <w:lang w:val="en-US"/>
+        </w:rPr>
+        <w:t xml:space="preserve"> - </w:t>
+      </w:r>
+      <w:hyperlink r:id="rId18" w:history="1">
+        <w:r>
+          <w:rPr>
+            <w:rStyle w:val="Collegamentoipertestuale"/>
+            <w:lang w:val="en-US"/>
+          </w:rPr>
+          <w:t>http://www.oracle.com/technetwork/java/index-jsp-156726.html</w:t>
+        </w:r>
+      </w:hyperlink>
+      <w:r>
+        <w:rPr>
+          <w:lang w:val="en-US"/>
+        </w:rPr>
+        <w:t xml:space="preserve"> </w:t>
+      </w:r>
+    </w:p>
+    <w:p>
+      <w:pPr>
+        <w:pStyle w:val="Paragrafoelenco"/>
+        <w:numPr>
+          <w:ilvl w:val="0"/>
+          <w:numId w:val="1"/>
+        </w:numPr>
+        <w:rPr>
+          <w:lang w:val="en-US"/>
+        </w:rPr>
+      </w:pPr>
+      <w:r>
+        <w:rPr>
+          <w:lang w:val="en-US"/>
+        </w:rPr>
         <w:t xml:space="preserve">The right time for real-time java - </w:t>
       </w:r>
-      <w:hyperlink r:id="rId16" w:history="1">
+      <w:hyperlink r:id="rId19" w:history="1">
         <w:r>
           <w:rPr>
             <w:rStyle w:val="Collegamentoipertestuale"/>
@@ -390,310 +509,317 @@
       </w:r>
     </w:p>
     <w:p>
-      <w:r>
-        <w:t>Articoli ( da cercare e decidere se metterli o meno)</w:t>
-      </w:r>
-    </w:p>
-    <w:p>
-      <w:pPr>
-        <w:pStyle w:val="Paragrafoelenco"/>
-        <w:numPr>
-          <w:ilvl w:val="0"/>
-          <w:numId w:val="2"/>
-        </w:numPr>
-        <w:rPr>
-          <w:lang w:val="en-US"/>
-        </w:rPr>
-      </w:pPr>
-      <w:r>
-        <w:rPr>
-          <w:lang w:val="en-US"/>
-        </w:rPr>
-        <w:t xml:space="preserve">Liu </w:t>
+      <w:pPr>
+        <w:pStyle w:val="Paragrafoelenco"/>
+        <w:numPr>
+          <w:ilvl w:val="0"/>
+          <w:numId w:val="1"/>
+        </w:numPr>
+        <w:rPr>
+          <w:lang w:val="en-US"/>
+        </w:rPr>
+      </w:pPr>
+      <w:r>
+        <w:rPr>
+          <w:lang w:val="en-US"/>
+        </w:rPr>
+        <w:t xml:space="preserve">New Adventures In Real-Time : An Interview With Greg </w:t>
       </w:r>
       <w:proofErr w:type="spellStart"/>
       <w:r>
         <w:rPr>
           <w:lang w:val="en-US"/>
         </w:rPr>
-        <w:t>layland</w:t>
+        <w:t>Bollella</w:t>
       </w:r>
       <w:proofErr w:type="spellEnd"/>
       <w:r>
         <w:rPr>
           <w:lang w:val="en-US"/>
         </w:rPr>
-        <w:t xml:space="preserve"> 1973 upper bound per </w:t>
-      </w:r>
-      <w:proofErr w:type="spellStart"/>
-      <w:r>
-        <w:rPr>
-          <w:lang w:val="en-US"/>
-        </w:rPr>
-        <w:t>schedulazione</w:t>
-      </w:r>
-      <w:proofErr w:type="spellEnd"/>
-      <w:r>
-        <w:rPr>
-          <w:lang w:val="en-US"/>
-        </w:rPr>
-        <w:t xml:space="preserve"> R</w:t>
-      </w:r>
-      <w:r>
-        <w:rPr>
-          <w:lang w:val="en-US"/>
-        </w:rPr>
-        <w:t>MPO</w:t>
-      </w:r>
-    </w:p>
-    <w:p>
-      <w:pPr>
-        <w:pStyle w:val="Paragrafoelenco"/>
-        <w:numPr>
-          <w:ilvl w:val="0"/>
-          <w:numId w:val="2"/>
-        </w:numPr>
-        <w:rPr>
-          <w:lang w:val="en-US"/>
-        </w:rPr>
-      </w:pPr>
-      <w:r>
-        <w:rPr>
-          <w:rStyle w:val="citation"/>
-          <w:lang w:val="en-US"/>
-        </w:rPr>
-        <w:t xml:space="preserve">Lui Sha, Ragunathan Rajkumar, and John P. Lehoczky (September 1990). </w:t>
-      </w:r>
-      <w:r>
-        <w:rPr>
-          <w:rStyle w:val="citation"/>
-        </w:rPr>
-        <w:fldChar w:fldCharType="begin"/>
-      </w:r>
-      <w:r>
-        <w:rPr>
-          <w:rStyle w:val="citation"/>
-          <w:lang w:val="en-US"/>
-        </w:rPr>
-        <w:instrText xml:space="preserve"> HYPERLINK "http://www-md.e-technik.uni-rostock.de/ma/gol/rtsys-bib/90-toc-pcp.pdf" </w:instrText>
-      </w:r>
-      <w:r>
-        <w:rPr>
-          <w:rStyle w:val="citation"/>
-        </w:rPr>
-        <w:fldChar w:fldCharType="separate"/>
-      </w:r>
-      <w:r>
-        <w:rPr>
-          <w:rStyle w:val="Collegamentoipertestuale"/>
-          <w:lang w:val="en-US"/>
-        </w:rPr>
-        <w:t>"Priority Inheritance Protocols: An Approach to Real-Time Synchronization"</w:t>
-      </w:r>
-      <w:r>
-        <w:rPr>
-          <w:rStyle w:val="citation"/>
-        </w:rPr>
-        <w:fldChar w:fldCharType="end"/>
-      </w:r>
-      <w:r>
-        <w:rPr>
-          <w:rStyle w:val="citation"/>
-          <w:lang w:val="en-US"/>
-        </w:rPr>
-        <w:t xml:space="preserve">. </w:t>
-      </w:r>
-      <w:r>
-        <w:rPr>
-          <w:rStyle w:val="citation"/>
-          <w:i/>
-          <w:iCs/>
-        </w:rPr>
-        <w:fldChar w:fldCharType="begin"/>
-      </w:r>
-      <w:r>
-        <w:rPr>
-          <w:rStyle w:val="citation"/>
-          <w:i/>
-          <w:iCs/>
-          <w:lang w:val="en-US"/>
-        </w:rPr>
-        <w:instrText xml:space="preserve"> HYPERLINK "http://en.wikipedia.org/wiki/IEEE_Transactions_on_Computers" \o "IEEE Transactions on Computers" </w:instrText>
-      </w:r>
-      <w:r>
-        <w:rPr>
-          <w:rStyle w:val="citation"/>
-          <w:i/>
-          <w:iCs/>
-        </w:rPr>
-        <w:fldChar w:fldCharType="separate"/>
-      </w:r>
-      <w:r>
-        <w:rPr>
-          <w:rStyle w:val="Collegamentoipertestuale"/>
-          <w:i/>
-          <w:iCs/>
-          <w:lang w:val="en-US"/>
-        </w:rPr>
-        <w:t>IEEE Transactions on Computers</w:t>
-      </w:r>
-      <w:r>
-        <w:rPr>
-          <w:rStyle w:val="citation"/>
-          <w:i/>
-          <w:iCs/>
-        </w:rPr>
-        <w:fldChar w:fldCharType="end"/>
-      </w:r>
-      <w:r>
-        <w:rPr>
-          <w:rStyle w:val="citation"/>
-          <w:lang w:val="en-US"/>
-        </w:rPr>
-        <w:t xml:space="preserve"> </w:t>
-      </w:r>
-      <w:r>
-        <w:rPr>
-          <w:rStyle w:val="citation"/>
-          <w:b/>
-          <w:bCs/>
-          <w:lang w:val="en-US"/>
-        </w:rPr>
-        <w:t>39</w:t>
-      </w:r>
-      <w:r>
-        <w:rPr>
-          <w:rStyle w:val="citation"/>
-          <w:lang w:val="en-US"/>
-        </w:rPr>
-        <w:t xml:space="preserve"> (9): 1175–1185. </w:t>
-      </w:r>
-      <w:r>
-        <w:rPr>
-          <w:rStyle w:val="citation"/>
-        </w:rPr>
-        <w:fldChar w:fldCharType="begin"/>
-      </w:r>
-      <w:r>
-        <w:rPr>
-          <w:rStyle w:val="citation"/>
-          <w:lang w:val="en-US"/>
-        </w:rPr>
-        <w:instrText xml:space="preserve"> HYPERLINK "http://en.wikipedia.org/wiki/Digital_object_identifier" \o "Digital object identifier" </w:instrText>
-      </w:r>
-      <w:r>
-        <w:rPr>
-          <w:rStyle w:val="citation"/>
-        </w:rPr>
-        <w:fldChar w:fldCharType="separate"/>
-      </w:r>
-      <w:proofErr w:type="spellStart"/>
-      <w:r>
-        <w:rPr>
-          <w:rStyle w:val="Collegamentoipertestuale"/>
-        </w:rPr>
-        <w:t>doi</w:t>
-      </w:r>
-      <w:proofErr w:type="spellEnd"/>
-      <w:r>
-        <w:rPr>
-          <w:rStyle w:val="citation"/>
-        </w:rPr>
-        <w:fldChar w:fldCharType="end"/>
-      </w:r>
-      <w:r>
-        <w:rPr>
-          <w:rStyle w:val="citation"/>
-        </w:rPr>
-        <w:t>:</w:t>
-      </w:r>
-      <w:hyperlink r:id="rId17" w:history="1">
+        <w:t xml:space="preserve"> - </w:t>
+      </w:r>
+      <w:hyperlink r:id="rId20" w:history="1">
         <w:r>
           <w:rPr>
             <w:rStyle w:val="Collegamentoipertestuale"/>
+            <w:lang w:val="en-US"/>
           </w:rPr>
-          <w:t>10.1109/12.57058</w:t>
+          <w:t>http://java.dzone.com/articles/new-adventures-in-real-time</w:t>
         </w:r>
       </w:hyperlink>
       <w:r>
         <w:rPr>
-          <w:rStyle w:val="citation"/>
-        </w:rPr>
-        <w:t>.</w:t>
-      </w:r>
-    </w:p>
-    <w:p>
-      <w:pPr>
-        <w:rPr>
-          <w:lang w:val="en-US"/>
-        </w:rPr>
-      </w:pPr>
-    </w:p>
-    <w:p>
-      <w:pPr>
-        <w:pStyle w:val="Paragrafoelenco"/>
-        <w:rPr>
-          <w:lang w:val="en-US"/>
-        </w:rPr>
-      </w:pPr>
-    </w:p>
-    <w:p>
-      <w:pPr>
-        <w:pStyle w:val="Titolo1"/>
-      </w:pPr>
-      <w:r>
-        <w:t>Note e appunti:</w:t>
-      </w:r>
-    </w:p>
-    <w:p>
-      <w:r>
-        <w:t xml:space="preserve">C’è una buona spiegazione dei fattori che riducono il determinismo di Java </w:t>
-      </w:r>
-      <w:r>
-        <w:br/>
-        <w:t xml:space="preserve">( e che quindi non lo rendono un buon linguaggio </w:t>
+          <w:lang w:val="en-US"/>
+        </w:rPr>
+        <w:t xml:space="preserve"> </w:t>
+      </w:r>
+    </w:p>
+    <w:p>
+      <w:pPr>
+        <w:pStyle w:val="Paragrafoelenco"/>
+        <w:numPr>
+          <w:ilvl w:val="0"/>
+          <w:numId w:val="1"/>
+        </w:numPr>
+        <w:rPr>
+          <w:lang w:val="en-US"/>
+        </w:rPr>
+      </w:pPr>
+      <w:r>
+        <w:rPr>
+          <w:lang w:val="en-US"/>
+        </w:rPr>
+        <w:t xml:space="preserve">Wikipedia – </w:t>
+      </w:r>
+      <w:hyperlink r:id="rId21" w:history="1">
+        <w:r>
+          <w:rPr>
+            <w:rStyle w:val="Collegamentoipertestuale"/>
+            <w:lang w:val="en-US"/>
+          </w:rPr>
+          <w:t>http://en.wikipedia.org</w:t>
+        </w:r>
+      </w:hyperlink>
+      <w:r>
+        <w:rPr>
+          <w:lang w:val="en-US"/>
+        </w:rPr>
+        <w:t xml:space="preserve"> </w:t>
+      </w:r>
+    </w:p>
+    <w:p>
+      <w:pPr>
+        <w:pStyle w:val="Paragrafoelenco"/>
+        <w:numPr>
+          <w:ilvl w:val="0"/>
+          <w:numId w:val="2"/>
+        </w:numPr>
+        <w:rPr>
+          <w:lang w:val="en-US"/>
+        </w:rPr>
+      </w:pPr>
+      <w:r>
+        <w:rPr>
+          <w:lang w:val="en-US"/>
+        </w:rPr>
+        <w:t xml:space="preserve"> </w:t>
       </w:r>
       <w:proofErr w:type="spellStart"/>
       <w:r>
-        <w:t>RealTime</w:t>
+        <w:rPr>
+          <w:rStyle w:val="citation"/>
+          <w:lang w:val="en-US"/>
+        </w:rPr>
+        <w:t>Lui</w:t>
       </w:r>
       <w:proofErr w:type="spellEnd"/>
       <w:r>
-        <w:t xml:space="preserve">) in A </w:t>
+        <w:rPr>
+          <w:rStyle w:val="citation"/>
+          <w:lang w:val="en-US"/>
+        </w:rPr>
+        <w:t xml:space="preserve"> </w:t>
       </w:r>
       <w:proofErr w:type="spellStart"/>
       <w:r>
-        <w:t>praticalIntroduction</w:t>
+        <w:rPr>
+          <w:rStyle w:val="citation"/>
+          <w:lang w:val="en-US"/>
+        </w:rPr>
+        <w:t>Sha</w:t>
       </w:r>
       <w:proofErr w:type="spellEnd"/>
       <w:r>
+        <w:rPr>
+          <w:rStyle w:val="citation"/>
+          <w:lang w:val="en-US"/>
+        </w:rPr>
+        <w:t xml:space="preserve">, </w:t>
+      </w:r>
+      <w:proofErr w:type="spellStart"/>
+      <w:r>
+        <w:rPr>
+          <w:rStyle w:val="citation"/>
+          <w:lang w:val="en-US"/>
+        </w:rPr>
+        <w:t>Ragunathan</w:t>
+      </w:r>
+      <w:proofErr w:type="spellEnd"/>
+      <w:r>
+        <w:rPr>
+          <w:rStyle w:val="citation"/>
+          <w:lang w:val="en-US"/>
+        </w:rPr>
         <w:t xml:space="preserve"> </w:t>
       </w:r>
       <w:proofErr w:type="spellStart"/>
       <w:r>
-        <w:t>to</w:t>
+        <w:rPr>
+          <w:rStyle w:val="citation"/>
+          <w:lang w:val="en-US"/>
+        </w:rPr>
+        <w:t>Rajkumar</w:t>
       </w:r>
       <w:proofErr w:type="spellEnd"/>
       <w:r>
+        <w:rPr>
+          <w:rStyle w:val="citation"/>
+          <w:lang w:val="en-US"/>
+        </w:rPr>
+        <w:t xml:space="preserve">, and John P. </w:t>
+      </w:r>
+      <w:proofErr w:type="spellStart"/>
+      <w:r>
+        <w:rPr>
+          <w:rStyle w:val="citation"/>
+          <w:lang w:val="en-US"/>
+        </w:rPr>
+        <w:t>Lehoczky</w:t>
+      </w:r>
+      <w:proofErr w:type="spellEnd"/>
+      <w:r>
+        <w:rPr>
+          <w:rStyle w:val="citation"/>
+          <w:lang w:val="en-US"/>
+        </w:rPr>
+        <w:t xml:space="preserve"> (September 1990). </w:t>
+      </w:r>
+      <w:r>
+        <w:rPr>
+          <w:rStyle w:val="citation"/>
+          <w:b/>
+          <w:lang w:val="en-US"/>
+        </w:rPr>
+        <w:t>"Priority Inheritance Protocols: An Approach to Real-Time Synchronization</w:t>
+      </w:r>
+      <w:r>
+        <w:rPr>
+          <w:rStyle w:val="citation"/>
+          <w:lang w:val="en-US"/>
+        </w:rPr>
+        <w:t>"</w:t>
+      </w:r>
+      <w:r>
+        <w:rPr>
+          <w:rStyle w:val="citation"/>
+          <w:lang w:val="en-US"/>
+        </w:rPr>
+        <w:t xml:space="preserve">. </w:t>
+      </w:r>
+      <w:r>
+        <w:rPr>
+          <w:rStyle w:val="citation"/>
+          <w:i/>
+          <w:iCs/>
+          <w:lang w:val="en-US"/>
+        </w:rPr>
+        <w:t>IEEE Transactions on Computers</w:t>
+      </w:r>
+      <w:r>
+        <w:rPr>
+          <w:rStyle w:val="citation"/>
+          <w:lang w:val="en-US"/>
+        </w:rPr>
         <w:t xml:space="preserve"> </w:t>
       </w:r>
+      <w:r>
+        <w:rPr>
+          <w:rStyle w:val="citation"/>
+          <w:b/>
+          <w:bCs/>
+          <w:lang w:val="en-US"/>
+        </w:rPr>
+        <w:t>39</w:t>
+      </w:r>
+      <w:r>
+        <w:rPr>
+          <w:rStyle w:val="citation"/>
+          <w:lang w:val="en-US"/>
+        </w:rPr>
+        <w:t xml:space="preserve"> (9): 1175–1185. </w:t>
+      </w:r>
+    </w:p>
+    <w:p>
+      <w:pPr>
+        <w:pStyle w:val="Paragrafoelenco"/>
+        <w:numPr>
+          <w:ilvl w:val="0"/>
+          <w:numId w:val="1"/>
+        </w:numPr>
+        <w:rPr>
+          <w:b/>
+          <w:lang w:val="en-US"/>
+        </w:rPr>
+      </w:pPr>
+      <w:r>
+        <w:rPr>
+          <w:lang w:val="en-US"/>
+        </w:rPr>
+        <w:t xml:space="preserve">C.L. Liu, James W. </w:t>
+      </w:r>
       <w:proofErr w:type="spellStart"/>
       <w:r>
-        <w:t>Archieving</w:t>
+        <w:rPr>
+          <w:lang w:val="en-US"/>
+        </w:rPr>
+        <w:t>Layland</w:t>
       </w:r>
       <w:proofErr w:type="spellEnd"/>
       <w:r>
+        <w:rPr>
+          <w:lang w:val="en-US"/>
+        </w:rPr>
+        <w:t xml:space="preserve"> . </w:t>
+      </w:r>
+      <w:r>
+        <w:rPr>
+          <w:b/>
+          <w:lang w:val="en-US"/>
+        </w:rPr>
+        <w:t>Scheduling Algorithms for Multiprogramming in a Hard-Real-Time Environment</w:t>
+      </w:r>
+      <w:r>
+        <w:rPr>
+          <w:b/>
+          <w:lang w:val="en-US"/>
+        </w:rPr>
+        <w:t xml:space="preserve">, </w:t>
+      </w:r>
+      <w:r>
+        <w:rPr>
+          <w:rStyle w:val="citation"/>
+          <w:i/>
+          <w:iCs/>
+          <w:lang w:val="en-US"/>
+        </w:rPr>
+        <w:t>Journal of the ACM</w:t>
+      </w:r>
+      <w:r>
+        <w:rPr>
+          <w:rStyle w:val="citation"/>
+          <w:lang w:val="en-US"/>
+        </w:rPr>
         <w:t xml:space="preserve"> </w:t>
       </w:r>
-      <w:proofErr w:type="spellStart"/>
-      <w:r>
-        <w:t>determinism</w:t>
-      </w:r>
-      <w:proofErr w:type="spellEnd"/>
-      <w:r>
-        <w:t>.</w:t>
-      </w:r>
-    </w:p>
+      <w:r>
+        <w:rPr>
+          <w:rStyle w:val="citation"/>
+          <w:b/>
+          <w:bCs/>
+          <w:lang w:val="en-US"/>
+        </w:rPr>
+        <w:t>20</w:t>
+      </w:r>
+      <w:r>
+        <w:rPr>
+          <w:rStyle w:val="citation"/>
+          <w:lang w:val="en-US"/>
+        </w:rPr>
+        <w:t xml:space="preserve"> (1): 46–61</w:t>
+      </w:r>
+    </w:p>
+    <w:p/>
     <w:sectPr>
       <w:pgSz w:w="11906" w:h="16838"/>
       <w:pgMar w:top="1417" w:right="1134" w:bottom="1134" w:left="1134" w:header="708" w:footer="708" w:gutter="0"/>

</xml_diff>